<commit_message>
Seguimiento de todos los archivos en el repositorio
</commit_message>
<xml_diff>
--- a/LoremIpsum.docx
+++ b/LoremIpsum.docx
@@ -4,10 +4,33 @@
   <w:body>
     <w:p>
       <w:pPr>
+        <w:pStyle w:val="Ttulo"/>
+        <w:jc w:val="center"/>
+        <w:rPr>
+          <w:b/>
+        </w:rPr>
+      </w:pPr>
+      <w:bookmarkStart w:id="0" w:name="_GoBack"/>
+      <w:r>
+        <w:rPr>
+          <w:b/>
+        </w:rPr>
+        <w:t>TÍTULO</w:t>
+      </w:r>
+    </w:p>
+    <w:bookmarkEnd w:id="0"/>
+    <w:p>
+      <w:pPr>
         <w:pStyle w:val="NormalWeb"/>
       </w:pPr>
       <w:r>
-        <w:t xml:space="preserve">Lorem ipsum dolor sit amet, consectetur adipiscing elit. Aenean at lobortis neque. Orci varius natoque penatibus et magnis dis parturient montes, nascetur ridiculus mus. Phasellus ex velit, tincidunt a tincidunt eget, ultrices et augue. Nulla mollis imperdiet lorem, venenatis iaculis justo hendrerit vitae. Curabitur ultrices tellus metus. Maecenas euismod ipsum quis mauris mattis, eget accumsan ante bibendum. Sed consequat malesuada tellus, nec porttitor tortor iaculis ac. </w:t>
+        <w:rPr>
+          <w:lang w:val="en-US"/>
+        </w:rPr>
+        <w:t xml:space="preserve">Lorem ipsum dolor sit amet, consectetur adipiscing elit. Aenean at lobortis neque. Orci varius natoque penatibus et magnis dis parturient montes, nascetur ridiculus mus. Phasellus ex velit, tincidunt a tincidunt eget, ultrices et augue. Nulla mollis imperdiet lorem, venenatis iaculis justo hendrerit vitae. Curabitur ultrices tellus metus. Maecenas euismod ipsum quis mauris mattis, eget accumsan ante bibendum. </w:t>
+      </w:r>
+      <w:r>
+        <w:t xml:space="preserve">Sed consequat malesuada tellus, nec porttitor tortor iaculis ac. </w:t>
       </w:r>
     </w:p>
     <w:p>
@@ -42,10 +65,7 @@
         <w:t xml:space="preserve">Suspendisse feugiat sed purus sit amet vestibulum. Cras condimentum, erat ac iaculis sodales, nisi mauris interdum odio, scelerisque aliquam neque purus quis quam. Cras vitae nisl enim. Donec eget elit eu eros fermentum finibus at ut augue. Donec pellentesque at est non dictum. Duis condimentum nunc non dui sagittis ullamcorper. In quis nunc lorem. Phasellus odio ipsum, faucibus non sem eget, malesuada ultricies ante. Curabitur lacinia velit et convallis blandit. Vivamus quam odio, finibus ut est a, eleifend finibus quam. Etiam aliquet sapien id sem sollicitudin, suscipit sollicitudin nunc pulvinar. Praesent malesuada mollis mollis. Nulla tincidunt, mauris eget dictum mollis, sapien enim egestas urna, eu porttitor lacus dolor ut arcu. Suspendisse quis lectus eu dolor rutrum elementum in vitae metus. Curabitur posuere nisl justo. Ut id tortor sed lectus sagittis bibendum. </w:t>
       </w:r>
     </w:p>
-    <w:p>
-      <w:bookmarkStart w:id="0" w:name="_GoBack"/>
-      <w:bookmarkEnd w:id="0"/>
-    </w:p>
+    <w:p/>
     <w:sectPr>
       <w:pgSz w:w="11906" w:h="16838"/>
       <w:pgMar w:top="1417" w:right="1701" w:bottom="1417" w:left="1701" w:header="708" w:footer="708" w:gutter="0"/>
@@ -494,6 +514,40 @@
       <w:lang w:eastAsia="es-EC"/>
     </w:rPr>
   </w:style>
+  <w:style w:type="paragraph" w:styleId="Ttulo">
+    <w:name w:val="Title"/>
+    <w:basedOn w:val="Normal"/>
+    <w:next w:val="Normal"/>
+    <w:link w:val="TtuloCar"/>
+    <w:uiPriority w:val="10"/>
+    <w:qFormat/>
+    <w:rsid w:val="00AF5558"/>
+    <w:pPr>
+      <w:spacing w:after="0" w:line="240" w:lineRule="auto"/>
+      <w:contextualSpacing/>
+    </w:pPr>
+    <w:rPr>
+      <w:rFonts w:asciiTheme="majorHAnsi" w:eastAsiaTheme="majorEastAsia" w:hAnsiTheme="majorHAnsi" w:cstheme="majorBidi"/>
+      <w:spacing w:val="-10"/>
+      <w:kern w:val="28"/>
+      <w:sz w:val="56"/>
+      <w:szCs w:val="56"/>
+    </w:rPr>
+  </w:style>
+  <w:style w:type="character" w:customStyle="1" w:styleId="TtuloCar">
+    <w:name w:val="Título Car"/>
+    <w:basedOn w:val="Fuentedeprrafopredeter"/>
+    <w:link w:val="Ttulo"/>
+    <w:uiPriority w:val="10"/>
+    <w:rsid w:val="00AF5558"/>
+    <w:rPr>
+      <w:rFonts w:asciiTheme="majorHAnsi" w:eastAsiaTheme="majorEastAsia" w:hAnsiTheme="majorHAnsi" w:cstheme="majorBidi"/>
+      <w:spacing w:val="-10"/>
+      <w:kern w:val="28"/>
+      <w:sz w:val="56"/>
+      <w:szCs w:val="56"/>
+    </w:rPr>
+  </w:style>
 </w:styles>
 </file>
 

</xml_diff>